<commit_message>
add matricies in practice 3 TPR
</commit_message>
<xml_diff>
--- a/1 Семестр/ТПР/practice_3/9492_Викторов_ПР3.docx
+++ b/1 Семестр/ТПР/practice_3/9492_Викторов_ПР3.docx
@@ -722,13 +722,73 @@
     </w:p>
     <w:p>
       <w:pPr>
+        <w:pStyle w:val="MTDisplayEquation"/>
+        <w:spacing w:line="360" w:lineRule="auto"/>
+        <w:ind w:left="0"/>
+      </w:pPr>
+      <w:r>
+        <w:rPr>
+          <w:position w:val="-196"/>
+        </w:rPr>
+        <w:object w:dxaOrig="8620" w:dyaOrig="4040" w14:anchorId="186A0EB6">
+          <v:shapetype id="_x0000_t75" coordsize="21600,21600" o:spt="75" o:preferrelative="t" path="m@4@5l@4@11@9@11@9@5xe" filled="f" stroked="f">
+            <v:stroke joinstyle="miter"/>
+            <v:formulas>
+              <v:f eqn="if lineDrawn pixelLineWidth 0"/>
+              <v:f eqn="sum @0 1 0"/>
+              <v:f eqn="sum 0 0 @1"/>
+              <v:f eqn="prod @2 1 2"/>
+              <v:f eqn="prod @3 21600 pixelWidth"/>
+              <v:f eqn="prod @3 21600 pixelHeight"/>
+              <v:f eqn="sum @0 0 1"/>
+              <v:f eqn="prod @6 1 2"/>
+              <v:f eqn="prod @7 21600 pixelWidth"/>
+              <v:f eqn="sum @8 21600 0"/>
+              <v:f eqn="prod @7 21600 pixelHeight"/>
+              <v:f eqn="sum @10 21600 0"/>
+            </v:formulas>
+            <v:path o:extrusionok="f" gradientshapeok="t" o:connecttype="rect"/>
+            <o:lock v:ext="edit" aspectratio="t"/>
+          </v:shapetype>
+          <v:shape id="_x0000_i1036" type="#_x0000_t75" style="width:430.85pt;height:202.2pt" o:ole="">
+            <v:imagedata r:id="rId7" o:title=""/>
+          </v:shape>
+          <o:OLEObject Type="Embed" ProgID="Equation.DSMT4" ShapeID="_x0000_i1036" DrawAspect="Content" ObjectID="_1760271617" r:id="rId8"/>
+        </w:object>
+      </w:r>
+    </w:p>
+    <w:p>
+      <w:pPr>
+        <w:spacing w:line="360" w:lineRule="auto"/>
+        <w:rPr>
+          <w:lang w:val="en-US"/>
+        </w:rPr>
+      </w:pPr>
+      <w:r>
+        <w:rPr>
+          <w:position w:val="-192"/>
+          <w:lang w:val="en-US"/>
+        </w:rPr>
+        <w:object w:dxaOrig="7119" w:dyaOrig="3960" w14:anchorId="5150231B">
+          <v:shape id="_x0000_i1039" type="#_x0000_t75" style="width:355.95pt;height:198.15pt" o:ole="">
+            <v:imagedata r:id="rId9" o:title=""/>
+          </v:shape>
+          <o:OLEObject Type="Embed" ProgID="Equation.DSMT4" ShapeID="_x0000_i1039" DrawAspect="Content" ObjectID="_1760271618" r:id="rId10"/>
+        </w:object>
+      </w:r>
+    </w:p>
+    <w:p>
+      <w:pPr>
         <w:ind w:left="360"/>
+        <w:rPr>
+          <w:lang w:val="en-US"/>
+        </w:rPr>
       </w:pPr>
       <w:bookmarkStart w:id="0" w:name="_GoBack"/>
       <w:bookmarkEnd w:id="0"/>
     </w:p>
     <w:sectPr>
-      <w:footerReference w:type="default" r:id="rId7"/>
+      <w:footerReference w:type="default" r:id="rId11"/>
       <w:pgSz w:w="11906" w:h="16838"/>
       <w:pgMar w:top="1134" w:right="850" w:bottom="1134" w:left="1701" w:header="708" w:footer="708" w:gutter="0"/>
       <w:cols w:space="708"/>
@@ -1532,6 +1592,32 @@
       <w:lang w:eastAsia="ru-RU"/>
     </w:rPr>
   </w:style>
+  <w:style w:type="paragraph" w:customStyle="1" w:styleId="MTDisplayEquation">
+    <w:name w:val="MTDisplayEquation"/>
+    <w:basedOn w:val="a"/>
+    <w:next w:val="a"/>
+    <w:link w:val="MTDisplayEquation0"/>
+    <w:rsid w:val="002C18C4"/>
+    <w:pPr>
+      <w:tabs>
+        <w:tab w:val="center" w:pos="4860"/>
+        <w:tab w:val="right" w:pos="9360"/>
+      </w:tabs>
+      <w:ind w:left="360"/>
+    </w:pPr>
+  </w:style>
+  <w:style w:type="character" w:customStyle="1" w:styleId="MTDisplayEquation0">
+    <w:name w:val="MTDisplayEquation Знак"/>
+    <w:basedOn w:val="a0"/>
+    <w:link w:val="MTDisplayEquation"/>
+    <w:rsid w:val="002C18C4"/>
+    <w:rPr>
+      <w:rFonts w:ascii="Times New Roman" w:eastAsia="Times New Roman" w:hAnsi="Times New Roman" w:cs="Courier New"/>
+      <w:sz w:val="28"/>
+      <w:szCs w:val="20"/>
+      <w:lang w:eastAsia="ru-RU"/>
+    </w:rPr>
+  </w:style>
 </w:styles>
 </file>
 

</xml_diff>

<commit_message>
done with practice 3 TPR
</commit_message>
<xml_diff>
--- a/1 Семестр/ТПР/practice_3/9492_Викторов_ПР3.docx
+++ b/1 Семестр/ТПР/practice_3/9492_Викторов_ПР3.docx
@@ -1,6 +1,6 @@
 
 <file path=word/document.xml><?xml version="1.0" encoding="utf-8"?>
-<w:document xmlns:wpc="http://schemas.microsoft.com/office/word/2010/wordprocessingCanvas" xmlns:cx="http://schemas.microsoft.com/office/drawing/2014/chartex" xmlns:cx1="http://schemas.microsoft.com/office/drawing/2015/9/8/chartex" xmlns:cx2="http://schemas.microsoft.com/office/drawing/2015/10/21/chartex" xmlns:cx3="http://schemas.microsoft.com/office/drawing/2016/5/9/chartex" xmlns:cx4="http://schemas.microsoft.com/office/drawing/2016/5/10/chartex" xmlns:cx5="http://schemas.microsoft.com/office/drawing/2016/5/11/chartex" xmlns:cx6="http://schemas.microsoft.com/office/drawing/2016/5/12/chartex" xmlns:cx7="http://schemas.microsoft.com/office/drawing/2016/5/13/chartex" xmlns:cx8="http://schemas.microsoft.com/office/drawing/2016/5/14/chartex" xmlns:mc="http://schemas.openxmlformats.org/markup-compatibility/2006" xmlns:aink="http://schemas.microsoft.com/office/drawing/2016/ink" xmlns:am3d="http://schemas.microsoft.com/office/drawing/2017/model3d" xmlns:o="urn:schemas-microsoft-com:office:office" xmlns:r="http://schemas.openxmlformats.org/officeDocument/2006/relationships" xmlns:m="http://schemas.openxmlformats.org/officeDocument/2006/math" xmlns:v="urn:schemas-microsoft-com:vml" xmlns:wp14="http://schemas.microsoft.com/office/word/2010/wordprocessingDrawing" xmlns:wp="http://schemas.openxmlformats.org/drawingml/2006/wordprocessingDrawing" xmlns:w10="urn:schemas-microsoft-com:office:word" xmlns:w="http://schemas.openxmlformats.org/wordprocessingml/2006/main" xmlns:w14="http://schemas.microsoft.com/office/word/2010/wordml" xmlns:w15="http://schemas.microsoft.com/office/word/2012/wordml" xmlns:w16cid="http://schemas.microsoft.com/office/word/2016/wordml/cid" xmlns:w16se="http://schemas.microsoft.com/office/word/2015/wordml/symex" xmlns:wpg="http://schemas.microsoft.com/office/word/2010/wordprocessingGroup" xmlns:wpi="http://schemas.microsoft.com/office/word/2010/wordprocessingInk" xmlns:wne="http://schemas.microsoft.com/office/word/2006/wordml" xmlns:wps="http://schemas.microsoft.com/office/word/2010/wordprocessingShape" mc:Ignorable="w14 w15 w16se w16cid wp14">
+<w:document xmlns:wpc="http://schemas.microsoft.com/office/word/2010/wordprocessingCanvas" xmlns:cx="http://schemas.microsoft.com/office/drawing/2014/chartex" xmlns:mc="http://schemas.openxmlformats.org/markup-compatibility/2006" xmlns:o="urn:schemas-microsoft-com:office:office" xmlns:r="http://schemas.openxmlformats.org/officeDocument/2006/relationships" xmlns:m="http://schemas.openxmlformats.org/officeDocument/2006/math" xmlns:v="urn:schemas-microsoft-com:vml" xmlns:wp14="http://schemas.microsoft.com/office/word/2010/wordprocessingDrawing" xmlns:wp="http://schemas.openxmlformats.org/drawingml/2006/wordprocessingDrawing" xmlns:w10="urn:schemas-microsoft-com:office:word" xmlns:w="http://schemas.openxmlformats.org/wordprocessingml/2006/main" xmlns:w14="http://schemas.microsoft.com/office/word/2010/wordml" xmlns:w15="http://schemas.microsoft.com/office/word/2012/wordml" xmlns:w16se="http://schemas.microsoft.com/office/word/2015/wordml/symex" xmlns:wpg="http://schemas.microsoft.com/office/word/2010/wordprocessingGroup" xmlns:wpi="http://schemas.microsoft.com/office/word/2010/wordprocessingInk" xmlns:wne="http://schemas.microsoft.com/office/word/2006/wordml" xmlns:wps="http://schemas.microsoft.com/office/word/2010/wordprocessingShape" mc:Ignorable="w14 w15 w16se wp14">
   <w:body>
     <w:p>
       <w:pPr>
@@ -727,10 +727,23 @@
         <w:ind w:left="0"/>
       </w:pPr>
       <w:r>
-        <w:rPr>
-          <w:position w:val="-196"/>
-        </w:rPr>
-        <w:object w:dxaOrig="8620" w:dyaOrig="4040" w14:anchorId="186A0EB6">
+        <w:lastRenderedPageBreak/>
+        <w:t>Даны следующая целевая функция и система ограничений:</w:t>
+      </w:r>
+    </w:p>
+    <w:p>
+      <w:pPr>
+        <w:pStyle w:val="MTDisplayEquation"/>
+        <w:spacing w:line="360" w:lineRule="auto"/>
+      </w:pPr>
+      <w:r>
+        <w:tab/>
+      </w:r>
+      <w:r>
+        <w:rPr>
+          <w:position w:val="-78"/>
+        </w:rPr>
+        <w:object w:dxaOrig="2880" w:dyaOrig="1700" w14:anchorId="525C13A7">
           <v:shapetype id="_x0000_t75" coordsize="21600,21600" o:spt="75" o:preferrelative="t" path="m@4@5l@4@11@9@11@9@5xe" filled="f" stroked="f">
             <v:stroke joinstyle="miter"/>
             <v:formulas>
@@ -750,10 +763,36 @@
             <v:path o:extrusionok="f" gradientshapeok="t" o:connecttype="rect"/>
             <o:lock v:ext="edit" aspectratio="t"/>
           </v:shapetype>
-          <v:shape id="_x0000_i1036" type="#_x0000_t75" style="width:430.85pt;height:202.2pt" o:ole="">
+          <v:shape id="_x0000_i1025" type="#_x0000_t75" style="width:2in;height:84.75pt" o:ole="">
             <v:imagedata r:id="rId7" o:title=""/>
           </v:shape>
-          <o:OLEObject Type="Embed" ProgID="Equation.DSMT4" ShapeID="_x0000_i1036" DrawAspect="Content" ObjectID="_1760271617" r:id="rId8"/>
+          <o:OLEObject Type="Embed" ProgID="Equation.DSMT4" ShapeID="_x0000_i1025" DrawAspect="Content" ObjectID="_1760817516" r:id="rId8"/>
+        </w:object>
+      </w:r>
+    </w:p>
+    <w:p>
+      <w:pPr>
+        <w:spacing w:line="360" w:lineRule="auto"/>
+      </w:pPr>
+      <w:r>
+        <w:t>Преобразуем систему в матрицу и решим ее методом полного исключения:</w:t>
+      </w:r>
+    </w:p>
+    <w:p>
+      <w:pPr>
+        <w:pStyle w:val="MTDisplayEquation"/>
+        <w:spacing w:line="360" w:lineRule="auto"/>
+        <w:ind w:left="0"/>
+      </w:pPr>
+      <w:r>
+        <w:rPr>
+          <w:position w:val="-196"/>
+        </w:rPr>
+        <w:object w:dxaOrig="8620" w:dyaOrig="4040" w14:anchorId="186A0EB6">
+          <v:shape id="_x0000_i1026" type="#_x0000_t75" style="width:431.25pt;height:202.5pt" o:ole="">
+            <v:imagedata r:id="rId9" o:title=""/>
+          </v:shape>
+          <o:OLEObject Type="Embed" ProgID="Equation.DSMT4" ShapeID="_x0000_i1026" DrawAspect="Content" ObjectID="_1760817517" r:id="rId10"/>
         </w:object>
       </w:r>
     </w:p>
@@ -770,25 +809,427 @@
           <w:lang w:val="en-US"/>
         </w:rPr>
         <w:object w:dxaOrig="7119" w:dyaOrig="3960" w14:anchorId="5150231B">
-          <v:shape id="_x0000_i1039" type="#_x0000_t75" style="width:355.95pt;height:198.15pt" o:ole="">
-            <v:imagedata r:id="rId9" o:title=""/>
+          <v:shape id="_x0000_i1027" type="#_x0000_t75" style="width:356.25pt;height:198pt" o:ole="">
+            <v:imagedata r:id="rId11" o:title=""/>
           </v:shape>
-          <o:OLEObject Type="Embed" ProgID="Equation.DSMT4" ShapeID="_x0000_i1039" DrawAspect="Content" ObjectID="_1760271618" r:id="rId10"/>
+          <o:OLEObject Type="Embed" ProgID="Equation.DSMT4" ShapeID="_x0000_i1027" DrawAspect="Content" ObjectID="_1760817518" r:id="rId12"/>
         </w:object>
       </w:r>
     </w:p>
     <w:p>
       <w:pPr>
+        <w:spacing w:line="360" w:lineRule="auto"/>
         <w:ind w:left="360"/>
+      </w:pPr>
+      <w:r>
+        <w:t>Подставим полученные уравнения в целевую функцию</w:t>
+      </w:r>
+      <w:r>
+        <w:t xml:space="preserve"> и обратно в систему</w:t>
+      </w:r>
+      <w:r>
+        <w:t>:</w:t>
+      </w:r>
+    </w:p>
+    <w:p>
+      <w:pPr>
+        <w:spacing w:line="360" w:lineRule="auto"/>
+        <w:ind w:left="360"/>
+      </w:pPr>
+      <w:r>
+        <w:rPr>
+          <w:position w:val="-12"/>
+        </w:rPr>
+        <w:object w:dxaOrig="3200" w:dyaOrig="380" w14:anchorId="48285CA3">
+          <v:shape id="_x0000_i1028" type="#_x0000_t75" style="width:159.75pt;height:18.75pt" o:ole="">
+            <v:imagedata r:id="rId13" o:title=""/>
+          </v:shape>
+          <o:OLEObject Type="Embed" ProgID="Equation.DSMT4" ShapeID="_x0000_i1028" DrawAspect="Content" ObjectID="_1760817519" r:id="rId14"/>
+        </w:object>
+      </w:r>
+    </w:p>
+    <w:p>
+      <w:pPr>
+        <w:pStyle w:val="MTDisplayEquation"/>
+      </w:pPr>
+      <w:r>
+        <w:lastRenderedPageBreak/>
+        <w:tab/>
+      </w:r>
+      <w:r>
+        <w:rPr>
+          <w:position w:val="-80"/>
+        </w:rPr>
+        <w:object w:dxaOrig="3180" w:dyaOrig="1740" w14:anchorId="0D2D511A">
+          <v:shape id="_x0000_i1029" type="#_x0000_t75" style="width:159pt;height:87pt" o:ole="">
+            <v:imagedata r:id="rId15" o:title=""/>
+          </v:shape>
+          <o:OLEObject Type="Embed" ProgID="Equation.DSMT4" ShapeID="_x0000_i1029" DrawAspect="Content" ObjectID="_1760817520" r:id="rId16"/>
+        </w:object>
+      </w:r>
+    </w:p>
+    <w:p>
+      <w:r>
+        <w:t>Отбрасывая в системе базисные переменные приходим к системе неравенств:</w:t>
+      </w:r>
+    </w:p>
+    <w:p/>
+    <w:p>
+      <w:pPr>
+        <w:spacing w:line="360" w:lineRule="auto"/>
+        <w:ind w:left="360"/>
+        <w:jc w:val="center"/>
+      </w:pPr>
+      <w:r>
+        <w:rPr>
+          <w:position w:val="-78"/>
+        </w:rPr>
+        <w:object w:dxaOrig="2700" w:dyaOrig="1700" w14:anchorId="3937AC9B">
+          <v:shape id="_x0000_i1032" type="#_x0000_t75" style="width:135pt;height:84.75pt" o:ole="">
+            <v:imagedata r:id="rId17" o:title=""/>
+          </v:shape>
+          <o:OLEObject Type="Embed" ProgID="Equation.DSMT4" ShapeID="_x0000_i1032" DrawAspect="Content" ObjectID="_1760817521" r:id="rId18"/>
+        </w:object>
+      </w:r>
+    </w:p>
+    <w:p>
+      <w:pPr>
+        <w:spacing w:line="360" w:lineRule="auto"/>
+      </w:pPr>
+      <w:r>
+        <w:t>Решаем полученную систему графическим методом</w:t>
+      </w:r>
+      <w:r>
+        <w:t>:</w:t>
+      </w:r>
+    </w:p>
+    <w:p>
+      <w:pPr>
+        <w:spacing w:line="360" w:lineRule="auto"/>
+      </w:pPr>
+      <w:r>
+        <w:t xml:space="preserve">Целевая функция </w:t>
+      </w:r>
+      <w:r>
+        <w:rPr>
+          <w:position w:val="-12"/>
+        </w:rPr>
+        <w:object w:dxaOrig="3200" w:dyaOrig="380" w14:anchorId="1F3EA246">
+          <v:shape id="_x0000_i1043" type="#_x0000_t75" style="width:159.75pt;height:18.75pt" o:ole="">
+            <v:imagedata r:id="rId19" o:title=""/>
+          </v:shape>
+          <o:OLEObject Type="Embed" ProgID="Equation.DSMT4" ShapeID="_x0000_i1043" DrawAspect="Content" ObjectID="_1760817522" r:id="rId20"/>
+        </w:object>
+      </w:r>
+      <w:r>
+        <w:t xml:space="preserve">, тогда градиент этой функции будет лежать в направлении вектора </w:t>
+      </w:r>
+      <w:r>
+        <w:rPr>
+          <w:position w:val="-32"/>
+        </w:rPr>
+        <w:object w:dxaOrig="3200" w:dyaOrig="760" w14:anchorId="40E415FF">
+          <v:shape id="_x0000_i1047" type="#_x0000_t75" style="width:159.75pt;height:37.5pt" o:ole="">
+            <v:imagedata r:id="rId21" o:title=""/>
+          </v:shape>
+          <o:OLEObject Type="Embed" ProgID="Equation.DSMT4" ShapeID="_x0000_i1047" DrawAspect="Content" ObjectID="_1760817523" r:id="rId22"/>
+        </w:object>
+      </w:r>
+      <w:r>
+        <w:t>.</w:t>
+      </w:r>
+    </w:p>
+    <w:p>
+      <w:pPr>
+        <w:spacing w:line="360" w:lineRule="auto"/>
+        <w:jc w:val="center"/>
+      </w:pPr>
+      <w:r>
+        <w:rPr>
+          <w:noProof/>
+        </w:rPr>
+        <w:drawing>
+          <wp:inline distT="0" distB="0" distL="0" distR="0" wp14:anchorId="094C5D59" wp14:editId="1B256F1A">
+            <wp:extent cx="5333333" cy="4000000"/>
+            <wp:effectExtent l="0" t="0" r="1270" b="635"/>
+            <wp:docPr id="1" name="Рисунок 1"/>
+            <wp:cNvGraphicFramePr>
+              <a:graphicFrameLocks xmlns:a="http://schemas.openxmlformats.org/drawingml/2006/main" noChangeAspect="1"/>
+            </wp:cNvGraphicFramePr>
+            <a:graphic xmlns:a="http://schemas.openxmlformats.org/drawingml/2006/main">
+              <a:graphicData uri="http://schemas.openxmlformats.org/drawingml/2006/picture">
+                <pic:pic xmlns:pic="http://schemas.openxmlformats.org/drawingml/2006/picture">
+                  <pic:nvPicPr>
+                    <pic:cNvPr id="1" name="графический метод.png"/>
+                    <pic:cNvPicPr/>
+                  </pic:nvPicPr>
+                  <pic:blipFill>
+                    <a:blip r:embed="rId23">
+                      <a:extLst>
+                        <a:ext uri="{28A0092B-C50C-407E-A947-70E740481C1C}">
+                          <a14:useLocalDpi xmlns:a14="http://schemas.microsoft.com/office/drawing/2010/main" val="0"/>
+                        </a:ext>
+                      </a:extLst>
+                    </a:blip>
+                    <a:stretch>
+                      <a:fillRect/>
+                    </a:stretch>
+                  </pic:blipFill>
+                  <pic:spPr>
+                    <a:xfrm>
+                      <a:off x="0" y="0"/>
+                      <a:ext cx="5333333" cy="4000000"/>
+                    </a:xfrm>
+                    <a:prstGeom prst="rect">
+                      <a:avLst/>
+                    </a:prstGeom>
+                  </pic:spPr>
+                </pic:pic>
+              </a:graphicData>
+            </a:graphic>
+          </wp:inline>
+        </w:drawing>
+      </w:r>
+    </w:p>
+    <w:p>
+      <w:pPr>
+        <w:spacing w:line="360" w:lineRule="auto"/>
+      </w:pPr>
+      <w:r>
+        <w:t>Искомая точка находится на пересечении следующих ограничений:</w:t>
+      </w:r>
+    </w:p>
+    <w:p>
+      <w:pPr>
+        <w:pStyle w:val="MTDisplayEquation"/>
+      </w:pPr>
+      <w:r>
+        <w:lastRenderedPageBreak/>
+        <w:tab/>
+      </w:r>
+      <w:r>
+        <w:rPr>
+          <w:position w:val="-80"/>
+        </w:rPr>
+        <w:object w:dxaOrig="3019" w:dyaOrig="1740" w14:anchorId="20940CF3">
+          <v:shape id="_x0000_i1094" type="#_x0000_t75" style="width:150.75pt;height:87pt" o:ole="">
+            <v:imagedata r:id="rId24" o:title=""/>
+          </v:shape>
+          <o:OLEObject Type="Embed" ProgID="Equation.DSMT4" ShapeID="_x0000_i1094" DrawAspect="Content" ObjectID="_1760817524" r:id="rId25"/>
+        </w:object>
+      </w:r>
+    </w:p>
+    <w:p>
+      <w:pPr>
+        <w:spacing w:line="360" w:lineRule="auto"/>
+      </w:pPr>
+      <w:r>
+        <w:t xml:space="preserve">Подставляем полученные значения </w:t>
+      </w:r>
+      <w:r>
         <w:rPr>
           <w:lang w:val="en-US"/>
         </w:rPr>
+        <w:t>x</w:t>
+      </w:r>
+      <w:r>
+        <w:rPr>
+          <w:vertAlign w:val="subscript"/>
+        </w:rPr>
+        <w:t xml:space="preserve">4 </w:t>
+      </w:r>
+      <w:r>
+        <w:t>и</w:t>
+      </w:r>
+      <w:r>
+        <w:rPr>
+          <w:vertAlign w:val="subscript"/>
+        </w:rPr>
+        <w:t xml:space="preserve"> </w:t>
+      </w:r>
+      <w:r>
+        <w:rPr>
+          <w:lang w:val="en-US"/>
+        </w:rPr>
+        <w:t>x</w:t>
+      </w:r>
+      <w:r>
+        <w:rPr>
+          <w:vertAlign w:val="subscript"/>
+        </w:rPr>
+        <w:t>5</w:t>
+      </w:r>
+      <w:r>
+        <w:rPr>
+          <w:vertAlign w:val="subscript"/>
+        </w:rPr>
+        <w:t xml:space="preserve"> </w:t>
+      </w:r>
+      <w:r>
+        <w:t xml:space="preserve">в систему уравнений и </w:t>
+      </w:r>
+      <w:r>
+        <w:t>получим оптимальный план:</w:t>
+      </w:r>
+    </w:p>
+    <w:p>
+      <w:pPr>
+        <w:spacing w:line="360" w:lineRule="auto"/>
+      </w:pPr>
+      <w:r>
+        <w:rPr>
+          <w:position w:val="-12"/>
+        </w:rPr>
+        <w:object w:dxaOrig="1200" w:dyaOrig="380" w14:anchorId="5DBE27CA">
+          <v:shape id="_x0000_i1098" type="#_x0000_t75" style="width:60pt;height:18.75pt" o:ole="">
+            <v:imagedata r:id="rId26" o:title=""/>
+          </v:shape>
+          <o:OLEObject Type="Embed" ProgID="Equation.DSMT4" ShapeID="_x0000_i1098" DrawAspect="Content" ObjectID="_1760817525" r:id="rId27"/>
+        </w:object>
+      </w:r>
+    </w:p>
+    <w:p>
+      <w:pPr>
+        <w:spacing w:line="360" w:lineRule="auto"/>
+      </w:pPr>
+      <w:r>
+        <w:rPr>
+          <w:position w:val="-92"/>
+        </w:rPr>
+        <w:object w:dxaOrig="3840" w:dyaOrig="1960" w14:anchorId="7B84C0CD">
+          <v:shape id="_x0000_i1092" type="#_x0000_t75" style="width:192pt;height:98.25pt" o:ole="">
+            <v:imagedata r:id="rId28" o:title=""/>
+          </v:shape>
+          <o:OLEObject Type="Embed" ProgID="Equation.DSMT4" ShapeID="_x0000_i1092" DrawAspect="Content" ObjectID="_1760817526" r:id="rId29"/>
+        </w:object>
+      </w:r>
+    </w:p>
+    <w:p>
+      <w:pPr>
+        <w:widowControl/>
+        <w:shd w:val="clear" w:color="auto" w:fill="FFFFFF"/>
+        <w:autoSpaceDE/>
+        <w:autoSpaceDN/>
+        <w:adjustRightInd/>
+        <w:spacing w:line="228" w:lineRule="auto"/>
+        <w:jc w:val="both"/>
+        <w:rPr>
+          <w:rFonts w:cs="Times New Roman"/>
+          <w:szCs w:val="22"/>
+        </w:rPr>
+      </w:pPr>
+      <w:r>
+        <w:rPr>
+          <w:szCs w:val="22"/>
+        </w:rPr>
+        <w:t>Ответ</w:t>
+      </w:r>
+      <w:r>
+        <w:rPr>
+          <w:rFonts w:cs="Times New Roman"/>
+          <w:szCs w:val="22"/>
+        </w:rPr>
+        <w:t xml:space="preserve">: </w:t>
+      </w:r>
+      <w:r>
+        <w:rPr>
+          <w:rFonts w:cs="Times New Roman"/>
+          <w:noProof/>
+          <w:position w:val="-4"/>
+          <w:szCs w:val="22"/>
+        </w:rPr>
+        <w:drawing>
+          <wp:inline distT="0" distB="0" distL="0" distR="0" wp14:anchorId="0535096A" wp14:editId="1CD69B3D">
+            <wp:extent cx="161925" cy="200025"/>
+            <wp:effectExtent l="0" t="0" r="9525" b="9525"/>
+            <wp:docPr id="4" name="Рисунок 4"/>
+            <wp:cNvGraphicFramePr>
+              <a:graphicFrameLocks xmlns:a="http://schemas.openxmlformats.org/drawingml/2006/main" noChangeAspect="1"/>
+            </wp:cNvGraphicFramePr>
+            <a:graphic xmlns:a="http://schemas.openxmlformats.org/drawingml/2006/main">
+              <a:graphicData uri="http://schemas.openxmlformats.org/drawingml/2006/picture">
+                <pic:pic xmlns:pic="http://schemas.openxmlformats.org/drawingml/2006/picture">
+                  <pic:nvPicPr>
+                    <pic:cNvPr id="0" name="Picture 76"/>
+                    <pic:cNvPicPr>
+                      <a:picLocks noChangeAspect="1" noChangeArrowheads="1"/>
+                    </pic:cNvPicPr>
+                  </pic:nvPicPr>
+                  <pic:blipFill>
+                    <a:blip r:embed="rId30" cstate="print">
+                      <a:extLst>
+                        <a:ext uri="{28A0092B-C50C-407E-A947-70E740481C1C}">
+                          <a14:useLocalDpi xmlns:a14="http://schemas.microsoft.com/office/drawing/2010/main" val="0"/>
+                        </a:ext>
+                      </a:extLst>
+                    </a:blip>
+                    <a:srcRect/>
+                    <a:stretch>
+                      <a:fillRect/>
+                    </a:stretch>
+                  </pic:blipFill>
+                  <pic:spPr bwMode="auto">
+                    <a:xfrm>
+                      <a:off x="0" y="0"/>
+                      <a:ext cx="161925" cy="200025"/>
+                    </a:xfrm>
+                    <a:prstGeom prst="rect">
+                      <a:avLst/>
+                    </a:prstGeom>
+                    <a:noFill/>
+                    <a:ln>
+                      <a:noFill/>
+                    </a:ln>
+                  </pic:spPr>
+                </pic:pic>
+              </a:graphicData>
+            </a:graphic>
+          </wp:inline>
+        </w:drawing>
+      </w:r>
+      <w:r>
+        <w:rPr>
+          <w:rFonts w:cs="Times New Roman"/>
+          <w:szCs w:val="22"/>
+        </w:rPr>
+        <w:t xml:space="preserve"> = (0</w:t>
+      </w:r>
+      <w:r>
+        <w:rPr>
+          <w:rFonts w:cs="Times New Roman"/>
+          <w:szCs w:val="22"/>
+          <w:lang w:val="en-US"/>
+        </w:rPr>
+        <w:t>.01, 1.66, 0.52, 0, 2.79)</w:t>
+      </w:r>
+      <w:r>
+        <w:rPr>
+          <w:rFonts w:cs="Times New Roman"/>
+          <w:szCs w:val="22"/>
+        </w:rPr>
+        <w:t xml:space="preserve">, </w:t>
+      </w:r>
+      <w:r>
+        <w:rPr>
+          <w:position w:val="-12"/>
+        </w:rPr>
+        <w:object w:dxaOrig="1200" w:dyaOrig="380" w14:anchorId="15F4EB8A">
+          <v:shape id="_x0000_i1106" type="#_x0000_t75" style="width:60pt;height:18.75pt" o:ole="">
+            <v:imagedata r:id="rId26" o:title=""/>
+          </v:shape>
+          <o:OLEObject Type="Embed" ProgID="Equation.DSMT4" ShapeID="_x0000_i1106" DrawAspect="Content" ObjectID="_1760817527" r:id="rId31"/>
+        </w:object>
+      </w:r>
+    </w:p>
+    <w:p>
+      <w:pPr>
+        <w:spacing w:line="360" w:lineRule="auto"/>
       </w:pPr>
       <w:bookmarkStart w:id="0" w:name="_GoBack"/>
       <w:bookmarkEnd w:id="0"/>
     </w:p>
     <w:sectPr>
-      <w:footerReference w:type="default" r:id="rId11"/>
+      <w:footerReference w:type="default" r:id="rId32"/>
       <w:pgSz w:w="11906" w:h="16838"/>
       <w:pgMar w:top="1134" w:right="850" w:bottom="1134" w:left="1701" w:header="708" w:footer="708" w:gutter="0"/>
       <w:cols w:space="708"/>
@@ -800,7 +1241,7 @@
 </file>
 
 <file path=word/endnotes.xml><?xml version="1.0" encoding="utf-8"?>
-<w:endnotes xmlns:wpc="http://schemas.microsoft.com/office/word/2010/wordprocessingCanvas" xmlns:cx="http://schemas.microsoft.com/office/drawing/2014/chartex" xmlns:cx1="http://schemas.microsoft.com/office/drawing/2015/9/8/chartex" xmlns:cx2="http://schemas.microsoft.com/office/drawing/2015/10/21/chartex" xmlns:cx3="http://schemas.microsoft.com/office/drawing/2016/5/9/chartex" xmlns:cx4="http://schemas.microsoft.com/office/drawing/2016/5/10/chartex" xmlns:cx5="http://schemas.microsoft.com/office/drawing/2016/5/11/chartex" xmlns:cx6="http://schemas.microsoft.com/office/drawing/2016/5/12/chartex" xmlns:cx7="http://schemas.microsoft.com/office/drawing/2016/5/13/chartex" xmlns:cx8="http://schemas.microsoft.com/office/drawing/2016/5/14/chartex" xmlns:mc="http://schemas.openxmlformats.org/markup-compatibility/2006" xmlns:aink="http://schemas.microsoft.com/office/drawing/2016/ink" xmlns:am3d="http://schemas.microsoft.com/office/drawing/2017/model3d" xmlns:o="urn:schemas-microsoft-com:office:office" xmlns:r="http://schemas.openxmlformats.org/officeDocument/2006/relationships" xmlns:m="http://schemas.openxmlformats.org/officeDocument/2006/math" xmlns:v="urn:schemas-microsoft-com:vml" xmlns:wp14="http://schemas.microsoft.com/office/word/2010/wordprocessingDrawing" xmlns:wp="http://schemas.openxmlformats.org/drawingml/2006/wordprocessingDrawing" xmlns:w10="urn:schemas-microsoft-com:office:word" xmlns:w="http://schemas.openxmlformats.org/wordprocessingml/2006/main" xmlns:w14="http://schemas.microsoft.com/office/word/2010/wordml" xmlns:w15="http://schemas.microsoft.com/office/word/2012/wordml" xmlns:w16cid="http://schemas.microsoft.com/office/word/2016/wordml/cid" xmlns:w16se="http://schemas.microsoft.com/office/word/2015/wordml/symex" xmlns:wpg="http://schemas.microsoft.com/office/word/2010/wordprocessingGroup" xmlns:wpi="http://schemas.microsoft.com/office/word/2010/wordprocessingInk" xmlns:wne="http://schemas.microsoft.com/office/word/2006/wordml" xmlns:wps="http://schemas.microsoft.com/office/word/2010/wordprocessingShape" mc:Ignorable="w14 w15 w16se w16cid wp14">
+<w:endnotes xmlns:wpc="http://schemas.microsoft.com/office/word/2010/wordprocessingCanvas" xmlns:cx="http://schemas.microsoft.com/office/drawing/2014/chartex" xmlns:mc="http://schemas.openxmlformats.org/markup-compatibility/2006" xmlns:o="urn:schemas-microsoft-com:office:office" xmlns:r="http://schemas.openxmlformats.org/officeDocument/2006/relationships" xmlns:m="http://schemas.openxmlformats.org/officeDocument/2006/math" xmlns:v="urn:schemas-microsoft-com:vml" xmlns:wp14="http://schemas.microsoft.com/office/word/2010/wordprocessingDrawing" xmlns:wp="http://schemas.openxmlformats.org/drawingml/2006/wordprocessingDrawing" xmlns:w10="urn:schemas-microsoft-com:office:word" xmlns:w="http://schemas.openxmlformats.org/wordprocessingml/2006/main" xmlns:w14="http://schemas.microsoft.com/office/word/2010/wordml" xmlns:w15="http://schemas.microsoft.com/office/word/2012/wordml" xmlns:w16se="http://schemas.microsoft.com/office/word/2015/wordml/symex" xmlns:wpg="http://schemas.microsoft.com/office/word/2010/wordprocessingGroup" xmlns:wpi="http://schemas.microsoft.com/office/word/2010/wordprocessingInk" xmlns:wne="http://schemas.microsoft.com/office/word/2006/wordml" xmlns:wps="http://schemas.microsoft.com/office/word/2010/wordprocessingShape" mc:Ignorable="w14 w15 w16se wp14">
   <w:endnote w:type="separator" w:id="-1">
     <w:p>
       <w:r>
@@ -819,7 +1260,7 @@
 </file>
 
 <file path=word/footer1.xml><?xml version="1.0" encoding="utf-8"?>
-<w:ftr xmlns:wpc="http://schemas.microsoft.com/office/word/2010/wordprocessingCanvas" xmlns:cx="http://schemas.microsoft.com/office/drawing/2014/chartex" xmlns:cx1="http://schemas.microsoft.com/office/drawing/2015/9/8/chartex" xmlns:cx2="http://schemas.microsoft.com/office/drawing/2015/10/21/chartex" xmlns:cx3="http://schemas.microsoft.com/office/drawing/2016/5/9/chartex" xmlns:cx4="http://schemas.microsoft.com/office/drawing/2016/5/10/chartex" xmlns:cx5="http://schemas.microsoft.com/office/drawing/2016/5/11/chartex" xmlns:cx6="http://schemas.microsoft.com/office/drawing/2016/5/12/chartex" xmlns:cx7="http://schemas.microsoft.com/office/drawing/2016/5/13/chartex" xmlns:cx8="http://schemas.microsoft.com/office/drawing/2016/5/14/chartex" xmlns:mc="http://schemas.openxmlformats.org/markup-compatibility/2006" xmlns:aink="http://schemas.microsoft.com/office/drawing/2016/ink" xmlns:am3d="http://schemas.microsoft.com/office/drawing/2017/model3d" xmlns:o="urn:schemas-microsoft-com:office:office" xmlns:r="http://schemas.openxmlformats.org/officeDocument/2006/relationships" xmlns:m="http://schemas.openxmlformats.org/officeDocument/2006/math" xmlns:v="urn:schemas-microsoft-com:vml" xmlns:wp14="http://schemas.microsoft.com/office/word/2010/wordprocessingDrawing" xmlns:wp="http://schemas.openxmlformats.org/drawingml/2006/wordprocessingDrawing" xmlns:w10="urn:schemas-microsoft-com:office:word" xmlns:w="http://schemas.openxmlformats.org/wordprocessingml/2006/main" xmlns:w14="http://schemas.microsoft.com/office/word/2010/wordml" xmlns:w15="http://schemas.microsoft.com/office/word/2012/wordml" xmlns:w16cid="http://schemas.microsoft.com/office/word/2016/wordml/cid" xmlns:w16se="http://schemas.microsoft.com/office/word/2015/wordml/symex" xmlns:wpg="http://schemas.microsoft.com/office/word/2010/wordprocessingGroup" xmlns:wpi="http://schemas.microsoft.com/office/word/2010/wordprocessingInk" xmlns:wne="http://schemas.microsoft.com/office/word/2006/wordml" xmlns:wps="http://schemas.microsoft.com/office/word/2010/wordprocessingShape" mc:Ignorable="w14 w15 w16se w16cid wp14">
+<w:ftr xmlns:wpc="http://schemas.microsoft.com/office/word/2010/wordprocessingCanvas" xmlns:cx="http://schemas.microsoft.com/office/drawing/2014/chartex" xmlns:mc="http://schemas.openxmlformats.org/markup-compatibility/2006" xmlns:o="urn:schemas-microsoft-com:office:office" xmlns:r="http://schemas.openxmlformats.org/officeDocument/2006/relationships" xmlns:m="http://schemas.openxmlformats.org/officeDocument/2006/math" xmlns:v="urn:schemas-microsoft-com:vml" xmlns:wp14="http://schemas.microsoft.com/office/word/2010/wordprocessingDrawing" xmlns:wp="http://schemas.openxmlformats.org/drawingml/2006/wordprocessingDrawing" xmlns:w10="urn:schemas-microsoft-com:office:word" xmlns:w="http://schemas.openxmlformats.org/wordprocessingml/2006/main" xmlns:w14="http://schemas.microsoft.com/office/word/2010/wordml" xmlns:w15="http://schemas.microsoft.com/office/word/2012/wordml" xmlns:w16se="http://schemas.microsoft.com/office/word/2015/wordml/symex" xmlns:wpg="http://schemas.microsoft.com/office/word/2010/wordprocessingGroup" xmlns:wpi="http://schemas.microsoft.com/office/word/2010/wordprocessingInk" xmlns:wne="http://schemas.microsoft.com/office/word/2006/wordml" xmlns:wps="http://schemas.microsoft.com/office/word/2010/wordprocessingShape" mc:Ignorable="w14 w15 w16se wp14">
   <w:sdt>
     <w:sdtPr>
       <w:id w:val="-1640106108"/>
@@ -845,6 +1286,9 @@
           <w:fldChar w:fldCharType="separate"/>
         </w:r>
         <w:r>
+          <w:rPr>
+            <w:noProof/>
+          </w:rPr>
           <w:t>2</w:t>
         </w:r>
         <w:r>
@@ -862,7 +1306,7 @@
 </file>
 
 <file path=word/footnotes.xml><?xml version="1.0" encoding="utf-8"?>
-<w:footnotes xmlns:wpc="http://schemas.microsoft.com/office/word/2010/wordprocessingCanvas" xmlns:cx="http://schemas.microsoft.com/office/drawing/2014/chartex" xmlns:cx1="http://schemas.microsoft.com/office/drawing/2015/9/8/chartex" xmlns:cx2="http://schemas.microsoft.com/office/drawing/2015/10/21/chartex" xmlns:cx3="http://schemas.microsoft.com/office/drawing/2016/5/9/chartex" xmlns:cx4="http://schemas.microsoft.com/office/drawing/2016/5/10/chartex" xmlns:cx5="http://schemas.microsoft.com/office/drawing/2016/5/11/chartex" xmlns:cx6="http://schemas.microsoft.com/office/drawing/2016/5/12/chartex" xmlns:cx7="http://schemas.microsoft.com/office/drawing/2016/5/13/chartex" xmlns:cx8="http://schemas.microsoft.com/office/drawing/2016/5/14/chartex" xmlns:mc="http://schemas.openxmlformats.org/markup-compatibility/2006" xmlns:aink="http://schemas.microsoft.com/office/drawing/2016/ink" xmlns:am3d="http://schemas.microsoft.com/office/drawing/2017/model3d" xmlns:o="urn:schemas-microsoft-com:office:office" xmlns:r="http://schemas.openxmlformats.org/officeDocument/2006/relationships" xmlns:m="http://schemas.openxmlformats.org/officeDocument/2006/math" xmlns:v="urn:schemas-microsoft-com:vml" xmlns:wp14="http://schemas.microsoft.com/office/word/2010/wordprocessingDrawing" xmlns:wp="http://schemas.openxmlformats.org/drawingml/2006/wordprocessingDrawing" xmlns:w10="urn:schemas-microsoft-com:office:word" xmlns:w="http://schemas.openxmlformats.org/wordprocessingml/2006/main" xmlns:w14="http://schemas.microsoft.com/office/word/2010/wordml" xmlns:w15="http://schemas.microsoft.com/office/word/2012/wordml" xmlns:w16cid="http://schemas.microsoft.com/office/word/2016/wordml/cid" xmlns:w16se="http://schemas.microsoft.com/office/word/2015/wordml/symex" xmlns:wpg="http://schemas.microsoft.com/office/word/2010/wordprocessingGroup" xmlns:wpi="http://schemas.microsoft.com/office/word/2010/wordprocessingInk" xmlns:wne="http://schemas.microsoft.com/office/word/2006/wordml" xmlns:wps="http://schemas.microsoft.com/office/word/2010/wordprocessingShape" mc:Ignorable="w14 w15 w16se w16cid wp14">
+<w:footnotes xmlns:wpc="http://schemas.microsoft.com/office/word/2010/wordprocessingCanvas" xmlns:cx="http://schemas.microsoft.com/office/drawing/2014/chartex" xmlns:mc="http://schemas.openxmlformats.org/markup-compatibility/2006" xmlns:o="urn:schemas-microsoft-com:office:office" xmlns:r="http://schemas.openxmlformats.org/officeDocument/2006/relationships" xmlns:m="http://schemas.openxmlformats.org/officeDocument/2006/math" xmlns:v="urn:schemas-microsoft-com:vml" xmlns:wp14="http://schemas.microsoft.com/office/word/2010/wordprocessingDrawing" xmlns:wp="http://schemas.openxmlformats.org/drawingml/2006/wordprocessingDrawing" xmlns:w10="urn:schemas-microsoft-com:office:word" xmlns:w="http://schemas.openxmlformats.org/wordprocessingml/2006/main" xmlns:w14="http://schemas.microsoft.com/office/word/2010/wordml" xmlns:w15="http://schemas.microsoft.com/office/word/2012/wordml" xmlns:w16se="http://schemas.microsoft.com/office/word/2015/wordml/symex" xmlns:wpg="http://schemas.microsoft.com/office/word/2010/wordprocessingGroup" xmlns:wpi="http://schemas.microsoft.com/office/word/2010/wordprocessingInk" xmlns:wne="http://schemas.microsoft.com/office/word/2006/wordml" xmlns:wps="http://schemas.microsoft.com/office/word/2010/wordprocessingShape" mc:Ignorable="w14 w15 w16se wp14">
   <w:footnote w:type="separator" w:id="-1">
     <w:p>
       <w:r>
@@ -881,7 +1325,7 @@
 </file>
 
 <file path=word/numbering.xml><?xml version="1.0" encoding="utf-8"?>
-<w:numbering xmlns:wpc="http://schemas.microsoft.com/office/word/2010/wordprocessingCanvas" xmlns:cx="http://schemas.microsoft.com/office/drawing/2014/chartex" xmlns:cx1="http://schemas.microsoft.com/office/drawing/2015/9/8/chartex" xmlns:cx2="http://schemas.microsoft.com/office/drawing/2015/10/21/chartex" xmlns:cx3="http://schemas.microsoft.com/office/drawing/2016/5/9/chartex" xmlns:cx4="http://schemas.microsoft.com/office/drawing/2016/5/10/chartex" xmlns:cx5="http://schemas.microsoft.com/office/drawing/2016/5/11/chartex" xmlns:cx6="http://schemas.microsoft.com/office/drawing/2016/5/12/chartex" xmlns:cx7="http://schemas.microsoft.com/office/drawing/2016/5/13/chartex" xmlns:cx8="http://schemas.microsoft.com/office/drawing/2016/5/14/chartex" xmlns:mc="http://schemas.openxmlformats.org/markup-compatibility/2006" xmlns:aink="http://schemas.microsoft.com/office/drawing/2016/ink" xmlns:am3d="http://schemas.microsoft.com/office/drawing/2017/model3d" xmlns:o="urn:schemas-microsoft-com:office:office" xmlns:r="http://schemas.openxmlformats.org/officeDocument/2006/relationships" xmlns:m="http://schemas.openxmlformats.org/officeDocument/2006/math" xmlns:v="urn:schemas-microsoft-com:vml" xmlns:wp14="http://schemas.microsoft.com/office/word/2010/wordprocessingDrawing" xmlns:wp="http://schemas.openxmlformats.org/drawingml/2006/wordprocessingDrawing" xmlns:w10="urn:schemas-microsoft-com:office:word" xmlns:w="http://schemas.openxmlformats.org/wordprocessingml/2006/main" xmlns:w14="http://schemas.microsoft.com/office/word/2010/wordml" xmlns:w15="http://schemas.microsoft.com/office/word/2012/wordml" xmlns:w16cid="http://schemas.microsoft.com/office/word/2016/wordml/cid" xmlns:w16se="http://schemas.microsoft.com/office/word/2015/wordml/symex" xmlns:wpg="http://schemas.microsoft.com/office/word/2010/wordprocessingGroup" xmlns:wpi="http://schemas.microsoft.com/office/word/2010/wordprocessingInk" xmlns:wne="http://schemas.microsoft.com/office/word/2006/wordml" xmlns:wps="http://schemas.microsoft.com/office/word/2010/wordprocessingShape" mc:Ignorable="w14 w15 w16se w16cid wp14">
+<w:numbering xmlns:wpc="http://schemas.microsoft.com/office/word/2010/wordprocessingCanvas" xmlns:cx="http://schemas.microsoft.com/office/drawing/2014/chartex" xmlns:mc="http://schemas.openxmlformats.org/markup-compatibility/2006" xmlns:o="urn:schemas-microsoft-com:office:office" xmlns:r="http://schemas.openxmlformats.org/officeDocument/2006/relationships" xmlns:m="http://schemas.openxmlformats.org/officeDocument/2006/math" xmlns:v="urn:schemas-microsoft-com:vml" xmlns:wp14="http://schemas.microsoft.com/office/word/2010/wordprocessingDrawing" xmlns:wp="http://schemas.openxmlformats.org/drawingml/2006/wordprocessingDrawing" xmlns:w10="urn:schemas-microsoft-com:office:word" xmlns:w="http://schemas.openxmlformats.org/wordprocessingml/2006/main" xmlns:w14="http://schemas.microsoft.com/office/word/2010/wordml" xmlns:w15="http://schemas.microsoft.com/office/word/2012/wordml" xmlns:w16se="http://schemas.microsoft.com/office/word/2015/wordml/symex" xmlns:wpg="http://schemas.microsoft.com/office/word/2010/wordprocessingGroup" xmlns:wpi="http://schemas.microsoft.com/office/word/2010/wordprocessingInk" xmlns:wne="http://schemas.microsoft.com/office/word/2006/wordml" xmlns:wps="http://schemas.microsoft.com/office/word/2010/wordprocessingShape" mc:Ignorable="w14 w15 w16se wp14">
   <w:abstractNum w:abstractNumId="0" w15:restartNumberingAfterBreak="0">
     <w:nsid w:val="2D2E730D"/>
     <w:multiLevelType w:val="hybridMultilevel"/>
@@ -1070,7 +1514,7 @@
 </file>
 
 <file path=word/styles.xml><?xml version="1.0" encoding="utf-8"?>
-<w:styles xmlns:mc="http://schemas.openxmlformats.org/markup-compatibility/2006" xmlns:r="http://schemas.openxmlformats.org/officeDocument/2006/relationships" xmlns:w="http://schemas.openxmlformats.org/wordprocessingml/2006/main" xmlns:w14="http://schemas.microsoft.com/office/word/2010/wordml" xmlns:w15="http://schemas.microsoft.com/office/word/2012/wordml" xmlns:w16cid="http://schemas.microsoft.com/office/word/2016/wordml/cid" xmlns:w16se="http://schemas.microsoft.com/office/word/2015/wordml/symex" mc:Ignorable="w14 w15 w16se w16cid">
+<w:styles xmlns:mc="http://schemas.openxmlformats.org/markup-compatibility/2006" xmlns:r="http://schemas.openxmlformats.org/officeDocument/2006/relationships" xmlns:w="http://schemas.openxmlformats.org/wordprocessingml/2006/main" xmlns:w14="http://schemas.microsoft.com/office/word/2010/wordml" xmlns:w15="http://schemas.microsoft.com/office/word/2012/wordml" xmlns:w16se="http://schemas.microsoft.com/office/word/2015/wordml/symex" mc:Ignorable="w14 w15 w16se">
   <w:docDefaults>
     <w:rPrDefault>
       <w:rPr>
@@ -1086,7 +1530,7 @@
       </w:pPr>
     </w:pPrDefault>
   </w:docDefaults>
-  <w:latentStyles w:defLockedState="0" w:defUIPriority="99" w:defSemiHidden="0" w:defUnhideWhenUsed="0" w:defQFormat="0" w:count="375">
+  <w:latentStyles w:defLockedState="0" w:defUIPriority="99" w:defSemiHidden="0" w:defUnhideWhenUsed="0" w:defQFormat="0" w:count="371">
     <w:lsdException w:name="Normal" w:uiPriority="0" w:qFormat="1"/>
     <w:lsdException w:name="heading 1" w:uiPriority="9" w:qFormat="1"/>
     <w:lsdException w:name="heading 2" w:semiHidden="1" w:uiPriority="9" w:unhideWhenUsed="1" w:qFormat="1"/>
@@ -1458,10 +1902,6 @@
     <w:lsdException w:name="List Table 5 Dark Accent 6" w:uiPriority="50"/>
     <w:lsdException w:name="List Table 6 Colorful Accent 6" w:uiPriority="51"/>
     <w:lsdException w:name="List Table 7 Colorful Accent 6" w:uiPriority="52"/>
-    <w:lsdException w:name="Mention" w:semiHidden="1" w:unhideWhenUsed="1"/>
-    <w:lsdException w:name="Smart Hyperlink" w:semiHidden="1" w:unhideWhenUsed="1"/>
-    <w:lsdException w:name="Hashtag" w:semiHidden="1" w:unhideWhenUsed="1"/>
-    <w:lsdException w:name="Unresolved Mention" w:semiHidden="1" w:unhideWhenUsed="1"/>
   </w:latentStyles>
   <w:style w:type="paragraph" w:default="1" w:styleId="a">
     <w:name w:val="Normal"/>
@@ -1484,7 +1924,6 @@
   <w:style w:type="character" w:default="1" w:styleId="a0">
     <w:name w:val="Default Paragraph Font"/>
     <w:uiPriority w:val="1"/>
-    <w:semiHidden/>
     <w:unhideWhenUsed/>
   </w:style>
   <w:style w:type="table" w:default="1" w:styleId="a1">

</xml_diff>